<commit_message>
Fixed logging out, changed documentation
</commit_message>
<xml_diff>
--- a/CMPUT 291 MP1 - Design Documentation.docx
+++ b/CMPUT 291 MP1 - Design Documentation.docx
@@ -26,7 +26,19 @@
         <w:rPr>
           <w:rFonts w:cs="Segoe UI Light"/>
         </w:rPr>
-        <w:t>Shouyang Zhou (1410390), Christopher Saunders, Jordan Vogel</w:t>
+        <w:t xml:space="preserve">Shouyang </w:t>
+      </w:r>
+      <w:r>
+        <w:rPr>
+          <w:rFonts w:cs="Segoe UI Light"/>
+        </w:rPr>
+        <w:t xml:space="preserve">(Dan) </w:t>
+      </w:r>
+      <w:r>
+        <w:rPr>
+          <w:rFonts w:cs="Segoe UI Light"/>
+        </w:rPr>
+        <w:t>Zhou (1410390), Christopher Saunders, Jordan Vogel</w:t>
       </w:r>
     </w:p>
     <w:p>
@@ -62,6 +74,164 @@
       </w:r>
     </w:p>
     <w:p>
+      <w:r>
+        <w:t>This application allows the user to access database functions within the scope of their role. The application is two parts, a login menu and a role dependent menu. The login is as follows:</w:t>
+      </w:r>
+    </w:p>
+    <w:p>
+      <w:pPr>
+        <w:jc w:val="center"/>
+      </w:pPr>
+      <w:r>
+        <w:rPr>
+          <w:noProof/>
+        </w:rPr>
+        <w:drawing>
+          <wp:inline distT="0" distB="0" distL="0" distR="0">
+            <wp:extent cx="3941407" cy="1297172"/>
+            <wp:effectExtent l="0" t="0" r="2540" b="0"/>
+            <wp:docPr id="2" name="Picture 2"/>
+            <wp:cNvGraphicFramePr>
+              <a:graphicFrameLocks xmlns:a="http://schemas.openxmlformats.org/drawingml/2006/main" noChangeAspect="1"/>
+            </wp:cNvGraphicFramePr>
+            <a:graphic xmlns:a="http://schemas.openxmlformats.org/drawingml/2006/main">
+              <a:graphicData uri="http://schemas.openxmlformats.org/drawingml/2006/picture">
+                <pic:pic xmlns:pic="http://schemas.openxmlformats.org/drawingml/2006/picture">
+                  <pic:nvPicPr>
+                    <pic:cNvPr id="2" name="444ED82.tmp"/>
+                    <pic:cNvPicPr/>
+                  </pic:nvPicPr>
+                  <pic:blipFill>
+                    <a:blip r:embed="rId6">
+                      <a:extLst>
+                        <a:ext uri="{28A0092B-C50C-407E-A947-70E740481C1C}">
+                          <a14:useLocalDpi xmlns:a14="http://schemas.microsoft.com/office/drawing/2010/main" val="0"/>
+                        </a:ext>
+                      </a:extLst>
+                    </a:blip>
+                    <a:stretch>
+                      <a:fillRect/>
+                    </a:stretch>
+                  </pic:blipFill>
+                  <pic:spPr>
+                    <a:xfrm>
+                      <a:off x="0" y="0"/>
+                      <a:ext cx="4062029" cy="1336870"/>
+                    </a:xfrm>
+                    <a:prstGeom prst="rect">
+                      <a:avLst/>
+                    </a:prstGeom>
+                  </pic:spPr>
+                </pic:pic>
+              </a:graphicData>
+            </a:graphic>
+          </wp:inline>
+        </w:drawing>
+      </w:r>
+    </w:p>
+    <w:p>
+      <w:r>
+        <w:t xml:space="preserve">The general structure of the menus </w:t>
+      </w:r>
+      <w:r>
+        <w:t>is</w:t>
+      </w:r>
+      <w:r>
+        <w:t xml:space="preserve"> the same. There is a title, a choices section, and a desired input (generally in capital letters followed by a “&gt;”</w:t>
+      </w:r>
+      <w:r>
+        <w:t xml:space="preserve"> icon</w:t>
+      </w:r>
+      <w:r>
+        <w:t>)</w:t>
+      </w:r>
+      <w:r>
+        <w:t>.</w:t>
+      </w:r>
+      <w:r>
+        <w:t xml:space="preserve"> </w:t>
+      </w:r>
+      <w:r>
+        <w:t xml:space="preserve"> A choice between items will generally follow a letter such as in the above.</w:t>
+      </w:r>
+    </w:p>
+    <w:p>
+      <w:r>
+        <w:t xml:space="preserve">Some input sections will not display your input; this is meant to hide sensitive information from others. </w:t>
+      </w:r>
+    </w:p>
+    <w:p>
+      <w:pPr>
+        <w:jc w:val="center"/>
+      </w:pPr>
+      <w:r>
+        <w:rPr>
+          <w:noProof/>
+        </w:rPr>
+        <w:drawing>
+          <wp:inline distT="0" distB="0" distL="0" distR="0">
+            <wp:extent cx="3944002" cy="1820849"/>
+            <wp:effectExtent l="0" t="0" r="0" b="8255"/>
+            <wp:docPr id="3" name="Picture 3"/>
+            <wp:cNvGraphicFramePr>
+              <a:graphicFrameLocks xmlns:a="http://schemas.openxmlformats.org/drawingml/2006/main" noChangeAspect="1"/>
+            </wp:cNvGraphicFramePr>
+            <a:graphic xmlns:a="http://schemas.openxmlformats.org/drawingml/2006/main">
+              <a:graphicData uri="http://schemas.openxmlformats.org/drawingml/2006/picture">
+                <pic:pic xmlns:pic="http://schemas.openxmlformats.org/drawingml/2006/picture">
+                  <pic:nvPicPr>
+                    <pic:cNvPr id="3" name="4449FAD.tmp"/>
+                    <pic:cNvPicPr/>
+                  </pic:nvPicPr>
+                  <pic:blipFill>
+                    <a:blip r:embed="rId7">
+                      <a:extLst>
+                        <a:ext uri="{28A0092B-C50C-407E-A947-70E740481C1C}">
+                          <a14:useLocalDpi xmlns:a14="http://schemas.microsoft.com/office/drawing/2010/main" val="0"/>
+                        </a:ext>
+                      </a:extLst>
+                    </a:blip>
+                    <a:stretch>
+                      <a:fillRect/>
+                    </a:stretch>
+                  </pic:blipFill>
+                  <pic:spPr>
+                    <a:xfrm>
+                      <a:off x="0" y="0"/>
+                      <a:ext cx="3966693" cy="1831325"/>
+                    </a:xfrm>
+                    <a:prstGeom prst="rect">
+                      <a:avLst/>
+                    </a:prstGeom>
+                  </pic:spPr>
+                </pic:pic>
+              </a:graphicData>
+            </a:graphic>
+          </wp:inline>
+        </w:drawing>
+      </w:r>
+    </w:p>
+    <w:p>
+      <w:r>
+        <w:t xml:space="preserve">The above illustrates a role dependent menu and one of the functions present. Note that a history is preserved such that information and inputs displayed. </w:t>
+      </w:r>
+      <w:r>
+        <w:t xml:space="preserve"> There are generally five menu options present. The input flow of each depends upon its nature, just follow the prompts given.</w:t>
+      </w:r>
+    </w:p>
+    <w:p>
+      <w:r>
+        <w:t xml:space="preserve">The database will update immediately once an application function is completed barring any errors or invalid inputs. </w:t>
+      </w:r>
+    </w:p>
+    <w:p>
+      <w:r>
+        <w:t xml:space="preserve">Some things will require that the database administrator interacts directly with the database, for example the deletion of patients. </w:t>
+      </w:r>
+      <w:bookmarkStart w:id="0" w:name="_GoBack"/>
+      <w:bookmarkEnd w:id="0"/>
+    </w:p>
+    <w:p>
       <w:pPr>
         <w:pStyle w:val="Heading2"/>
         <w:rPr>
@@ -72,6 +242,7 @@
         <w:rPr>
           <w:rFonts w:ascii="Segoe UI Light" w:hAnsi="Segoe UI Light" w:cs="Segoe UI Light"/>
         </w:rPr>
+        <w:lastRenderedPageBreak/>
         <w:t>Design Strategy</w:t>
       </w:r>
     </w:p>
@@ -101,7 +272,7 @@
             <o:lock v:ext="edit" aspectratio="t"/>
           </v:shapetype>
           <v:shape id="_x0000_s1026" type="#_x0000_t75" style="position:absolute;margin-left:46.75pt;margin-top:23.8pt;width:376.9pt;height:242.05pt;z-index:251659264;mso-position-horizontal:absolute;mso-position-horizontal-relative:text;mso-position-vertical-relative:text">
-            <v:imagedata r:id="rId5" o:title="Diagram1"/>
+            <v:imagedata r:id="rId8" o:title="Diagram1"/>
             <w10:wrap type="square" side="right"/>
           </v:shape>
         </w:pict>
@@ -430,7 +601,6 @@
         </w:numPr>
       </w:pPr>
       <w:r>
-        <w:lastRenderedPageBreak/>
         <w:t>Note that logging out will close the connection object, conn and exit the application</w:t>
       </w:r>
     </w:p>
@@ -447,6 +617,22 @@
     </w:p>
     <w:p>
       <w:pPr>
+        <w:rPr>
+          <w:rFonts w:eastAsiaTheme="majorEastAsia" w:cs="Segoe UI Light"/>
+          <w:color w:val="2E74B5" w:themeColor="accent1" w:themeShade="BF"/>
+          <w:sz w:val="26"/>
+          <w:szCs w:val="26"/>
+        </w:rPr>
+      </w:pPr>
+      <w:r>
+        <w:rPr>
+          <w:rFonts w:cs="Segoe UI Light"/>
+        </w:rPr>
+        <w:br w:type="page"/>
+      </w:r>
+    </w:p>
+    <w:p>
+      <w:pPr>
         <w:pStyle w:val="Heading2"/>
         <w:rPr>
           <w:rFonts w:ascii="Segoe UI Light" w:hAnsi="Segoe UI Light" w:cs="Segoe UI Light"/>
@@ -456,12 +642,16 @@
         <w:rPr>
           <w:rFonts w:ascii="Segoe UI Light" w:hAnsi="Segoe UI Light" w:cs="Segoe UI Light"/>
         </w:rPr>
+        <w:lastRenderedPageBreak/>
         <w:t>Testing Strategy</w:t>
       </w:r>
     </w:p>
     <w:p>
       <w:r>
         <w:t xml:space="preserve">Each person tests another person’s function / module. </w:t>
+      </w:r>
+      <w:r>
+        <w:t xml:space="preserve">Some functions are either trivial or the same across modules, these are simply tested by whoever. </w:t>
       </w:r>
     </w:p>
     <w:p>
@@ -868,6 +1058,14 @@
                 <w:szCs w:val="20"/>
               </w:rPr>
             </w:pPr>
+            <w:r>
+              <w:rPr>
+                <w:rFonts w:ascii="Times New Roman" w:eastAsia="Times New Roman" w:hAnsi="Times New Roman" w:cs="Times New Roman"/>
+                <w:sz w:val="20"/>
+                <w:szCs w:val="20"/>
+              </w:rPr>
+              <w:t>All</w:t>
+            </w:r>
           </w:p>
         </w:tc>
         <w:tc>
@@ -1010,6 +1208,14 @@
                 <w:szCs w:val="20"/>
               </w:rPr>
             </w:pPr>
+            <w:r>
+              <w:rPr>
+                <w:rFonts w:ascii="Times New Roman" w:eastAsia="Times New Roman" w:hAnsi="Times New Roman" w:cs="Times New Roman"/>
+                <w:sz w:val="20"/>
+                <w:szCs w:val="20"/>
+              </w:rPr>
+              <w:t>All</w:t>
+            </w:r>
           </w:p>
         </w:tc>
         <w:tc>
@@ -1152,6 +1358,14 @@
                 <w:szCs w:val="20"/>
               </w:rPr>
             </w:pPr>
+            <w:r>
+              <w:rPr>
+                <w:rFonts w:ascii="Times New Roman" w:eastAsia="Times New Roman" w:hAnsi="Times New Roman" w:cs="Times New Roman"/>
+                <w:sz w:val="20"/>
+                <w:szCs w:val="20"/>
+              </w:rPr>
+              <w:t>All</w:t>
+            </w:r>
           </w:p>
         </w:tc>
         <w:tc>
@@ -1411,6 +1625,14 @@
                 <w:szCs w:val="20"/>
               </w:rPr>
             </w:pPr>
+            <w:r>
+              <w:rPr>
+                <w:rFonts w:ascii="Times New Roman" w:eastAsia="Times New Roman" w:hAnsi="Times New Roman" w:cs="Times New Roman"/>
+                <w:sz w:val="20"/>
+                <w:szCs w:val="20"/>
+              </w:rPr>
+              <w:t>Jordan</w:t>
+            </w:r>
           </w:p>
         </w:tc>
         <w:tc>
@@ -1553,6 +1775,14 @@
                 <w:szCs w:val="20"/>
               </w:rPr>
             </w:pPr>
+            <w:r>
+              <w:rPr>
+                <w:rFonts w:ascii="Times New Roman" w:eastAsia="Times New Roman" w:hAnsi="Times New Roman" w:cs="Times New Roman"/>
+                <w:sz w:val="20"/>
+                <w:szCs w:val="20"/>
+              </w:rPr>
+              <w:t>Dan</w:t>
+            </w:r>
           </w:p>
         </w:tc>
         <w:tc>
@@ -1695,6 +1925,14 @@
                 <w:szCs w:val="20"/>
               </w:rPr>
             </w:pPr>
+            <w:r>
+              <w:rPr>
+                <w:rFonts w:ascii="Times New Roman" w:eastAsia="Times New Roman" w:hAnsi="Times New Roman" w:cs="Times New Roman"/>
+                <w:sz w:val="20"/>
+                <w:szCs w:val="20"/>
+              </w:rPr>
+              <w:t>Dan</w:t>
+            </w:r>
           </w:p>
         </w:tc>
         <w:tc>
@@ -1837,6 +2075,14 @@
                 <w:szCs w:val="20"/>
               </w:rPr>
             </w:pPr>
+            <w:r>
+              <w:rPr>
+                <w:rFonts w:ascii="Times New Roman" w:eastAsia="Times New Roman" w:hAnsi="Times New Roman" w:cs="Times New Roman"/>
+                <w:sz w:val="20"/>
+                <w:szCs w:val="20"/>
+              </w:rPr>
+              <w:t>Dan</w:t>
+            </w:r>
           </w:p>
         </w:tc>
         <w:tc>
@@ -1979,6 +2225,14 @@
                 <w:szCs w:val="20"/>
               </w:rPr>
             </w:pPr>
+            <w:r>
+              <w:rPr>
+                <w:rFonts w:ascii="Times New Roman" w:eastAsia="Times New Roman" w:hAnsi="Times New Roman" w:cs="Times New Roman"/>
+                <w:sz w:val="20"/>
+                <w:szCs w:val="20"/>
+              </w:rPr>
+              <w:t>Dan</w:t>
+            </w:r>
           </w:p>
         </w:tc>
         <w:tc>
@@ -2128,6 +2382,14 @@
                 <w:szCs w:val="20"/>
               </w:rPr>
             </w:pPr>
+            <w:r>
+              <w:rPr>
+                <w:rFonts w:ascii="Times New Roman" w:eastAsia="Times New Roman" w:hAnsi="Times New Roman" w:cs="Times New Roman"/>
+                <w:sz w:val="20"/>
+                <w:szCs w:val="20"/>
+              </w:rPr>
+              <w:t>Dan</w:t>
+            </w:r>
           </w:p>
         </w:tc>
         <w:tc>
@@ -2387,6 +2649,13 @@
                 <w:szCs w:val="20"/>
               </w:rPr>
             </w:pPr>
+            <w:r>
+              <w:rPr>
+                <w:rFonts w:ascii="Calibri" w:eastAsia="Times New Roman" w:hAnsi="Calibri" w:cs="Times New Roman"/>
+                <w:color w:val="000000"/>
+              </w:rPr>
+              <w:t>Chris</w:t>
+            </w:r>
           </w:p>
         </w:tc>
         <w:tc>
@@ -2420,8 +2689,6 @@
               </w:rPr>
               <w:t>See Module for generic functions that can be reused.</w:t>
             </w:r>
-            <w:bookmarkStart w:id="0" w:name="_GoBack"/>
-            <w:bookmarkEnd w:id="0"/>
           </w:p>
         </w:tc>
       </w:tr>
@@ -2539,6 +2806,13 @@
                 <w:szCs w:val="20"/>
               </w:rPr>
             </w:pPr>
+            <w:r>
+              <w:rPr>
+                <w:rFonts w:ascii="Calibri" w:eastAsia="Times New Roman" w:hAnsi="Calibri" w:cs="Times New Roman"/>
+                <w:color w:val="000000"/>
+              </w:rPr>
+              <w:t>Chris</w:t>
+            </w:r>
           </w:p>
         </w:tc>
         <w:tc>
@@ -2681,6 +2955,13 @@
                 <w:szCs w:val="20"/>
               </w:rPr>
             </w:pPr>
+            <w:r>
+              <w:rPr>
+                <w:rFonts w:ascii="Calibri" w:eastAsia="Times New Roman" w:hAnsi="Calibri" w:cs="Times New Roman"/>
+                <w:color w:val="000000"/>
+              </w:rPr>
+              <w:t>Chris</w:t>
+            </w:r>
           </w:p>
         </w:tc>
         <w:tc>
@@ -2830,6 +3111,13 @@
                 <w:szCs w:val="20"/>
               </w:rPr>
             </w:pPr>
+            <w:r>
+              <w:rPr>
+                <w:rFonts w:ascii="Calibri" w:eastAsia="Times New Roman" w:hAnsi="Calibri" w:cs="Times New Roman"/>
+                <w:color w:val="000000"/>
+              </w:rPr>
+              <w:t>Chris</w:t>
+            </w:r>
           </w:p>
         </w:tc>
         <w:tc>
@@ -2921,14 +3209,7 @@
                 <w:rFonts w:ascii="Calibri" w:eastAsia="Times New Roman" w:hAnsi="Calibri" w:cs="Times New Roman"/>
                 <w:color w:val="000000"/>
               </w:rPr>
-              <w:t xml:space="preserve"> (B </w:t>
-            </w:r>
-            <w:r>
-              <w:rPr>
-                <w:rFonts w:ascii="Calibri" w:eastAsia="Times New Roman" w:hAnsi="Calibri" w:cs="Times New Roman"/>
-                <w:color w:val="000000"/>
-              </w:rPr>
-              <w:t>in Doctors)</w:t>
+              <w:t xml:space="preserve"> (B in Doctors)</w:t>
             </w:r>
           </w:p>
         </w:tc>
@@ -2986,6 +3267,13 @@
                 <w:szCs w:val="20"/>
               </w:rPr>
             </w:pPr>
+            <w:r>
+              <w:rPr>
+                <w:rFonts w:ascii="Calibri" w:eastAsia="Times New Roman" w:hAnsi="Calibri" w:cs="Times New Roman"/>
+                <w:color w:val="000000"/>
+              </w:rPr>
+              <w:t>Chris</w:t>
+            </w:r>
           </w:p>
         </w:tc>
         <w:tc>
@@ -3128,6 +3416,13 @@
                 <w:szCs w:val="20"/>
               </w:rPr>
             </w:pPr>
+            <w:r>
+              <w:rPr>
+                <w:rFonts w:ascii="Calibri" w:eastAsia="Times New Roman" w:hAnsi="Calibri" w:cs="Times New Roman"/>
+                <w:color w:val="000000"/>
+              </w:rPr>
+              <w:t>Chris</w:t>
+            </w:r>
           </w:p>
         </w:tc>
         <w:tc>
@@ -3387,6 +3682,14 @@
                 <w:szCs w:val="20"/>
               </w:rPr>
             </w:pPr>
+            <w:r>
+              <w:rPr>
+                <w:rFonts w:ascii="Times New Roman" w:eastAsia="Times New Roman" w:hAnsi="Times New Roman" w:cs="Times New Roman"/>
+                <w:sz w:val="20"/>
+                <w:szCs w:val="20"/>
+              </w:rPr>
+              <w:t>Jordan</w:t>
+            </w:r>
           </w:p>
         </w:tc>
         <w:tc>
@@ -3529,6 +3832,14 @@
                 <w:szCs w:val="20"/>
               </w:rPr>
             </w:pPr>
+            <w:r>
+              <w:rPr>
+                <w:rFonts w:ascii="Times New Roman" w:eastAsia="Times New Roman" w:hAnsi="Times New Roman" w:cs="Times New Roman"/>
+                <w:sz w:val="20"/>
+                <w:szCs w:val="20"/>
+              </w:rPr>
+              <w:t>Jordan</w:t>
+            </w:r>
           </w:p>
         </w:tc>
         <w:tc>
@@ -3671,6 +3982,14 @@
                 <w:szCs w:val="20"/>
               </w:rPr>
             </w:pPr>
+            <w:r>
+              <w:rPr>
+                <w:rFonts w:ascii="Times New Roman" w:eastAsia="Times New Roman" w:hAnsi="Times New Roman" w:cs="Times New Roman"/>
+                <w:sz w:val="20"/>
+                <w:szCs w:val="20"/>
+              </w:rPr>
+              <w:t>Jordan</w:t>
+            </w:r>
           </w:p>
         </w:tc>
         <w:tc>
@@ -3813,6 +4132,14 @@
                 <w:szCs w:val="20"/>
               </w:rPr>
             </w:pPr>
+            <w:r>
+              <w:rPr>
+                <w:rFonts w:ascii="Times New Roman" w:eastAsia="Times New Roman" w:hAnsi="Times New Roman" w:cs="Times New Roman"/>
+                <w:sz w:val="20"/>
+                <w:szCs w:val="20"/>
+              </w:rPr>
+              <w:t>Jordan</w:t>
+            </w:r>
           </w:p>
         </w:tc>
         <w:tc>
@@ -3955,6 +4282,14 @@
                 <w:szCs w:val="20"/>
               </w:rPr>
             </w:pPr>
+            <w:r>
+              <w:rPr>
+                <w:rFonts w:ascii="Times New Roman" w:eastAsia="Times New Roman" w:hAnsi="Times New Roman" w:cs="Times New Roman"/>
+                <w:sz w:val="20"/>
+                <w:szCs w:val="20"/>
+              </w:rPr>
+              <w:t>Jordan</w:t>
+            </w:r>
           </w:p>
         </w:tc>
         <w:tc>
@@ -4097,6 +4432,14 @@
                 <w:szCs w:val="20"/>
               </w:rPr>
             </w:pPr>
+            <w:r>
+              <w:rPr>
+                <w:rFonts w:ascii="Times New Roman" w:eastAsia="Times New Roman" w:hAnsi="Times New Roman" w:cs="Times New Roman"/>
+                <w:sz w:val="20"/>
+                <w:szCs w:val="20"/>
+              </w:rPr>
+              <w:t>Jordan</w:t>
+            </w:r>
           </w:p>
         </w:tc>
         <w:tc>
@@ -4361,6 +4704,7 @@
     <w:lsdException w:name="HTML Sample" w:semiHidden="1" w:unhideWhenUsed="1"/>
     <w:lsdException w:name="HTML Typewriter" w:semiHidden="1" w:unhideWhenUsed="1"/>
     <w:lsdException w:name="HTML Variable" w:semiHidden="1" w:unhideWhenUsed="1"/>
+    <w:lsdException w:name="Normal Table" w:semiHidden="1" w:unhideWhenUsed="1"/>
     <w:lsdException w:name="annotation subject" w:semiHidden="1" w:unhideWhenUsed="1"/>
     <w:lsdException w:name="No List" w:semiHidden="1" w:unhideWhenUsed="1"/>
     <w:lsdException w:name="Outline List 1" w:semiHidden="1" w:unhideWhenUsed="1"/>
@@ -4407,8 +4751,10 @@
     <w:lsdException w:name="Table Subtle 2" w:semiHidden="1" w:unhideWhenUsed="1"/>
     <w:lsdException w:name="Table Web 1" w:semiHidden="1" w:unhideWhenUsed="1"/>
     <w:lsdException w:name="Table Web 2" w:semiHidden="1" w:unhideWhenUsed="1"/>
+    <w:lsdException w:name="Table Web 3" w:semiHidden="1" w:unhideWhenUsed="1"/>
     <w:lsdException w:name="Balloon Text" w:semiHidden="1" w:unhideWhenUsed="1"/>
     <w:lsdException w:name="Table Grid" w:uiPriority="39"/>
+    <w:lsdException w:name="Table Theme" w:semiHidden="1" w:unhideWhenUsed="1"/>
     <w:lsdException w:name="Placeholder Text" w:semiHidden="1"/>
     <w:lsdException w:name="No Spacing" w:uiPriority="1" w:qFormat="1"/>
     <w:lsdException w:name="Light Shading" w:uiPriority="60"/>
@@ -5058,4 +5404,16 @@
     </a:ext>
   </a:extLst>
 </a:theme>
+</file>
+
+<file path=customXml/item1.xml><?xml version="1.0" encoding="utf-8"?>
+<b:Sources xmlns:b="http://schemas.openxmlformats.org/officeDocument/2006/bibliography" xmlns="http://schemas.openxmlformats.org/officeDocument/2006/bibliography" SelectedStyle="\CHICAGO.XSL" StyleName="Chicago" Version="16"/>
+</file>
+
+<file path=customXml/itemProps1.xml><?xml version="1.0" encoding="utf-8"?>
+<ds:datastoreItem xmlns:ds="http://schemas.openxmlformats.org/officeDocument/2006/customXml" ds:itemID="{95C8D44A-3632-4265-ACBC-06C7098C4030}">
+  <ds:schemaRefs>
+    <ds:schemaRef ds:uri="http://schemas.openxmlformats.org/officeDocument/2006/bibliography"/>
+  </ds:schemaRefs>
+</ds:datastoreItem>
 </file>
</xml_diff>